<commit_message>
half of report done
</commit_message>
<xml_diff>
--- a/Databasimplementation Rapport.docx
+++ b/Databasimplementation Rapport.docx
@@ -6,32 +6,121 @@
       <w:pPr>
         <w:pStyle w:val="Title"/>
         <w:jc w:val="center"/>
-      </w:pPr>
-      <w:r>
+        <w:rPr>
+          <w:lang w:val="en-US"/>
+        </w:rPr>
+      </w:pPr>
+      <w:proofErr w:type="spellStart"/>
+      <w:r>
+        <w:rPr>
+          <w:lang w:val="en-US"/>
+        </w:rPr>
         <w:t>Databasimplementation</w:t>
       </w:r>
+      <w:proofErr w:type="spellEnd"/>
     </w:p>
     <w:p>
       <w:pPr>
         <w:jc w:val="center"/>
-      </w:pPr>
-      <w:r>
+        <w:rPr>
+          <w:lang w:val="en-US"/>
+        </w:rPr>
+      </w:pPr>
+      <w:r>
+        <w:rPr>
+          <w:lang w:val="en-US"/>
+        </w:rPr>
         <w:t>Av Erik Gustafsson (a23erigu)</w:t>
       </w:r>
     </w:p>
-    <w:p/>
-    <w:p/>
-    <w:p/>
-    <w:p/>
-    <w:p/>
-    <w:p/>
-    <w:p/>
-    <w:p/>
-    <w:p/>
-    <w:p/>
-    <w:p/>
+    <w:p>
+      <w:pPr>
+        <w:rPr>
+          <w:lang w:val="en-US"/>
+        </w:rPr>
+      </w:pPr>
+    </w:p>
+    <w:p>
+      <w:pPr>
+        <w:rPr>
+          <w:lang w:val="en-US"/>
+        </w:rPr>
+      </w:pPr>
+    </w:p>
+    <w:p>
+      <w:pPr>
+        <w:rPr>
+          <w:lang w:val="en-US"/>
+        </w:rPr>
+      </w:pPr>
+    </w:p>
+    <w:p>
+      <w:pPr>
+        <w:rPr>
+          <w:lang w:val="en-US"/>
+        </w:rPr>
+      </w:pPr>
+    </w:p>
+    <w:p>
+      <w:pPr>
+        <w:rPr>
+          <w:lang w:val="en-US"/>
+        </w:rPr>
+      </w:pPr>
+    </w:p>
+    <w:p>
+      <w:pPr>
+        <w:rPr>
+          <w:lang w:val="en-US"/>
+        </w:rPr>
+      </w:pPr>
+    </w:p>
+    <w:p>
+      <w:pPr>
+        <w:rPr>
+          <w:lang w:val="en-US"/>
+        </w:rPr>
+      </w:pPr>
+    </w:p>
+    <w:p>
+      <w:pPr>
+        <w:rPr>
+          <w:lang w:val="en-US"/>
+        </w:rPr>
+      </w:pPr>
+    </w:p>
+    <w:p>
+      <w:pPr>
+        <w:rPr>
+          <w:lang w:val="en-US"/>
+        </w:rPr>
+      </w:pPr>
+    </w:p>
+    <w:p>
+      <w:pPr>
+        <w:rPr>
+          <w:lang w:val="en-US"/>
+        </w:rPr>
+      </w:pPr>
+    </w:p>
+    <w:p>
+      <w:pPr>
+        <w:rPr>
+          <w:lang w:val="en-US"/>
+        </w:rPr>
+      </w:pPr>
+    </w:p>
     <w:sdt>
       <w:sdtPr>
+        <w:rPr>
+          <w:rFonts w:asciiTheme="minorHAnsi" w:eastAsiaTheme="minorHAnsi" w:hAnsiTheme="minorHAnsi" w:cstheme="minorBidi"/>
+          <w:color w:val="auto"/>
+          <w:kern w:val="2"/>
+          <w:sz w:val="24"/>
+          <w:szCs w:val="24"/>
+          <w:lang w:val="sv-SE"/>
+          <w14:ligatures w14:val="standardContextual"/>
+        </w:rPr>
         <w:id w:val="-1195002602"/>
         <w:docPartObj>
           <w:docPartGallery w:val="Table of Contents"/>
@@ -40,16 +129,9 @@
       </w:sdtPr>
       <w:sdtEndPr>
         <w:rPr>
-          <w:rFonts w:asciiTheme="minorHAnsi" w:eastAsiaTheme="minorHAnsi" w:hAnsiTheme="minorHAnsi" w:cstheme="minorBidi"/>
           <w:b/>
           <w:bCs/>
           <w:noProof/>
-          <w:color w:val="auto"/>
-          <w:kern w:val="2"/>
-          <w:sz w:val="24"/>
-          <w:szCs w:val="24"/>
-          <w:lang w:val="sv-SE"/>
-          <w14:ligatures w14:val="standardContextual"/>
         </w:rPr>
       </w:sdtEndPr>
       <w:sdtContent>
@@ -82,7 +164,7 @@
           <w:r>
             <w:fldChar w:fldCharType="separate"/>
           </w:r>
-          <w:hyperlink w:anchor="_Toc177661044" w:history="1">
+          <w:hyperlink w:anchor="_Toc177742141" w:history="1">
             <w:r>
               <w:rPr>
                 <w:rStyle w:val="Hyperlink"/>
@@ -109,7 +191,7 @@
                 <w:noProof/>
                 <w:webHidden/>
               </w:rPr>
-              <w:instrText xml:space="preserve"> PAGEREF _Toc177661044 \h </w:instrText>
+              <w:instrText xml:space="preserve"> PAGEREF _Toc177742141 \h </w:instrText>
             </w:r>
             <w:r>
               <w:rPr>
@@ -152,7 +234,7 @@
               <w:lang w:eastAsia="sv-SE"/>
             </w:rPr>
           </w:pPr>
-          <w:hyperlink w:anchor="_Toc177661045" w:history="1">
+          <w:hyperlink w:anchor="_Toc177742142" w:history="1">
             <w:r>
               <w:rPr>
                 <w:rStyle w:val="Hyperlink"/>
@@ -179,7 +261,7 @@
                 <w:noProof/>
                 <w:webHidden/>
               </w:rPr>
-              <w:instrText xml:space="preserve"> PAGEREF _Toc177661045 \h </w:instrText>
+              <w:instrText xml:space="preserve"> PAGEREF _Toc177742142 \h </w:instrText>
             </w:r>
             <w:r>
               <w:rPr>
@@ -222,7 +304,7 @@
               <w:lang w:eastAsia="sv-SE"/>
             </w:rPr>
           </w:pPr>
-          <w:hyperlink w:anchor="_Toc177661046" w:history="1">
+          <w:hyperlink w:anchor="_Toc177742143" w:history="1">
             <w:r>
               <w:rPr>
                 <w:rStyle w:val="Hyperlink"/>
@@ -249,7 +331,7 @@
                 <w:noProof/>
                 <w:webHidden/>
               </w:rPr>
-              <w:instrText xml:space="preserve"> PAGEREF _Toc177661046 \h </w:instrText>
+              <w:instrText xml:space="preserve"> PAGEREF _Toc177742143 \h </w:instrText>
             </w:r>
             <w:r>
               <w:rPr>
@@ -292,7 +374,7 @@
               <w:lang w:eastAsia="sv-SE"/>
             </w:rPr>
           </w:pPr>
-          <w:hyperlink w:anchor="_Toc177661047" w:history="1">
+          <w:hyperlink w:anchor="_Toc177742144" w:history="1">
             <w:r>
               <w:rPr>
                 <w:rStyle w:val="Hyperlink"/>
@@ -319,7 +401,7 @@
                 <w:noProof/>
                 <w:webHidden/>
               </w:rPr>
-              <w:instrText xml:space="preserve"> PAGEREF _Toc177661047 \h </w:instrText>
+              <w:instrText xml:space="preserve"> PAGEREF _Toc177742144 \h </w:instrText>
             </w:r>
             <w:r>
               <w:rPr>
@@ -362,7 +444,7 @@
               <w:lang w:eastAsia="sv-SE"/>
             </w:rPr>
           </w:pPr>
-          <w:hyperlink w:anchor="_Toc177661048" w:history="1">
+          <w:hyperlink w:anchor="_Toc177742145" w:history="1">
             <w:r>
               <w:rPr>
                 <w:rStyle w:val="Hyperlink"/>
@@ -389,7 +471,7 @@
                 <w:noProof/>
                 <w:webHidden/>
               </w:rPr>
-              <w:instrText xml:space="preserve"> PAGEREF _Toc177661048 \h </w:instrText>
+              <w:instrText xml:space="preserve"> PAGEREF _Toc177742145 \h </w:instrText>
             </w:r>
             <w:r>
               <w:rPr>
@@ -410,6 +492,427 @@
                 <w:webHidden/>
               </w:rPr>
               <w:t>3</w:t>
+            </w:r>
+            <w:r>
+              <w:rPr>
+                <w:noProof/>
+                <w:webHidden/>
+              </w:rPr>
+              <w:fldChar w:fldCharType="end"/>
+            </w:r>
+          </w:hyperlink>
+        </w:p>
+        <w:p>
+          <w:pPr>
+            <w:pStyle w:val="TOC2"/>
+            <w:tabs>
+              <w:tab w:val="right" w:leader="dot" w:pos="9016"/>
+            </w:tabs>
+            <w:rPr>
+              <w:rFonts w:eastAsiaTheme="minorEastAsia"/>
+              <w:noProof/>
+              <w:lang w:eastAsia="sv-SE"/>
+            </w:rPr>
+          </w:pPr>
+          <w:hyperlink w:anchor="_Toc177742146" w:history="1">
+            <w:r>
+              <w:rPr>
+                <w:rStyle w:val="Hyperlink"/>
+                <w:noProof/>
+              </w:rPr>
+              <w:t>Merging</w:t>
+            </w:r>
+            <w:r>
+              <w:rPr>
+                <w:noProof/>
+                <w:webHidden/>
+              </w:rPr>
+              <w:tab/>
+            </w:r>
+            <w:r>
+              <w:rPr>
+                <w:noProof/>
+                <w:webHidden/>
+              </w:rPr>
+              <w:fldChar w:fldCharType="begin"/>
+            </w:r>
+            <w:r>
+              <w:rPr>
+                <w:noProof/>
+                <w:webHidden/>
+              </w:rPr>
+              <w:instrText xml:space="preserve"> PAGEREF _Toc177742146 \h </w:instrText>
+            </w:r>
+            <w:r>
+              <w:rPr>
+                <w:noProof/>
+                <w:webHidden/>
+              </w:rPr>
+            </w:r>
+            <w:r>
+              <w:rPr>
+                <w:noProof/>
+                <w:webHidden/>
+              </w:rPr>
+              <w:fldChar w:fldCharType="separate"/>
+            </w:r>
+            <w:r>
+              <w:rPr>
+                <w:noProof/>
+                <w:webHidden/>
+              </w:rPr>
+              <w:t>3</w:t>
+            </w:r>
+            <w:r>
+              <w:rPr>
+                <w:noProof/>
+                <w:webHidden/>
+              </w:rPr>
+              <w:fldChar w:fldCharType="end"/>
+            </w:r>
+          </w:hyperlink>
+        </w:p>
+        <w:p>
+          <w:pPr>
+            <w:pStyle w:val="TOC2"/>
+            <w:tabs>
+              <w:tab w:val="right" w:leader="dot" w:pos="9016"/>
+            </w:tabs>
+            <w:rPr>
+              <w:rFonts w:eastAsiaTheme="minorEastAsia"/>
+              <w:noProof/>
+              <w:lang w:eastAsia="sv-SE"/>
+            </w:rPr>
+          </w:pPr>
+          <w:hyperlink w:anchor="_Toc177742147" w:history="1">
+            <w:r>
+              <w:rPr>
+                <w:rStyle w:val="Hyperlink"/>
+                <w:noProof/>
+              </w:rPr>
+              <w:t>Codes</w:t>
+            </w:r>
+            <w:r>
+              <w:rPr>
+                <w:noProof/>
+                <w:webHidden/>
+              </w:rPr>
+              <w:tab/>
+            </w:r>
+            <w:r>
+              <w:rPr>
+                <w:noProof/>
+                <w:webHidden/>
+              </w:rPr>
+              <w:fldChar w:fldCharType="begin"/>
+            </w:r>
+            <w:r>
+              <w:rPr>
+                <w:noProof/>
+                <w:webHidden/>
+              </w:rPr>
+              <w:instrText xml:space="preserve"> PAGEREF _Toc177742147 \h </w:instrText>
+            </w:r>
+            <w:r>
+              <w:rPr>
+                <w:noProof/>
+                <w:webHidden/>
+              </w:rPr>
+            </w:r>
+            <w:r>
+              <w:rPr>
+                <w:noProof/>
+                <w:webHidden/>
+              </w:rPr>
+              <w:fldChar w:fldCharType="separate"/>
+            </w:r>
+            <w:r>
+              <w:rPr>
+                <w:noProof/>
+                <w:webHidden/>
+              </w:rPr>
+              <w:t>4</w:t>
+            </w:r>
+            <w:r>
+              <w:rPr>
+                <w:noProof/>
+                <w:webHidden/>
+              </w:rPr>
+              <w:fldChar w:fldCharType="end"/>
+            </w:r>
+          </w:hyperlink>
+        </w:p>
+        <w:p>
+          <w:pPr>
+            <w:pStyle w:val="TOC2"/>
+            <w:tabs>
+              <w:tab w:val="right" w:leader="dot" w:pos="9016"/>
+            </w:tabs>
+            <w:rPr>
+              <w:rFonts w:eastAsiaTheme="minorEastAsia"/>
+              <w:noProof/>
+              <w:lang w:eastAsia="sv-SE"/>
+            </w:rPr>
+          </w:pPr>
+          <w:hyperlink w:anchor="_Toc177742148" w:history="1">
+            <w:r>
+              <w:rPr>
+                <w:rStyle w:val="Hyperlink"/>
+                <w:noProof/>
+              </w:rPr>
+              <w:t>Vertikal split</w:t>
+            </w:r>
+            <w:r>
+              <w:rPr>
+                <w:noProof/>
+                <w:webHidden/>
+              </w:rPr>
+              <w:tab/>
+            </w:r>
+            <w:r>
+              <w:rPr>
+                <w:noProof/>
+                <w:webHidden/>
+              </w:rPr>
+              <w:fldChar w:fldCharType="begin"/>
+            </w:r>
+            <w:r>
+              <w:rPr>
+                <w:noProof/>
+                <w:webHidden/>
+              </w:rPr>
+              <w:instrText xml:space="preserve"> PAGEREF _Toc177742148 \h </w:instrText>
+            </w:r>
+            <w:r>
+              <w:rPr>
+                <w:noProof/>
+                <w:webHidden/>
+              </w:rPr>
+            </w:r>
+            <w:r>
+              <w:rPr>
+                <w:noProof/>
+                <w:webHidden/>
+              </w:rPr>
+              <w:fldChar w:fldCharType="separate"/>
+            </w:r>
+            <w:r>
+              <w:rPr>
+                <w:noProof/>
+                <w:webHidden/>
+              </w:rPr>
+              <w:t>5</w:t>
+            </w:r>
+            <w:r>
+              <w:rPr>
+                <w:noProof/>
+                <w:webHidden/>
+              </w:rPr>
+              <w:fldChar w:fldCharType="end"/>
+            </w:r>
+          </w:hyperlink>
+        </w:p>
+        <w:p>
+          <w:pPr>
+            <w:pStyle w:val="TOC2"/>
+            <w:tabs>
+              <w:tab w:val="right" w:leader="dot" w:pos="9016"/>
+            </w:tabs>
+            <w:rPr>
+              <w:rFonts w:eastAsiaTheme="minorEastAsia"/>
+              <w:noProof/>
+              <w:lang w:eastAsia="sv-SE"/>
+            </w:rPr>
+          </w:pPr>
+          <w:hyperlink w:anchor="_Toc177742149" w:history="1">
+            <w:r>
+              <w:rPr>
+                <w:rStyle w:val="Hyperlink"/>
+                <w:noProof/>
+                <w:lang w:val="en-US"/>
+              </w:rPr>
+              <w:t>Horizontal split</w:t>
+            </w:r>
+            <w:r>
+              <w:rPr>
+                <w:noProof/>
+                <w:webHidden/>
+              </w:rPr>
+              <w:tab/>
+            </w:r>
+            <w:r>
+              <w:rPr>
+                <w:noProof/>
+                <w:webHidden/>
+              </w:rPr>
+              <w:fldChar w:fldCharType="begin"/>
+            </w:r>
+            <w:r>
+              <w:rPr>
+                <w:noProof/>
+                <w:webHidden/>
+              </w:rPr>
+              <w:instrText xml:space="preserve"> PAGEREF _Toc177742149 \h </w:instrText>
+            </w:r>
+            <w:r>
+              <w:rPr>
+                <w:noProof/>
+                <w:webHidden/>
+              </w:rPr>
+            </w:r>
+            <w:r>
+              <w:rPr>
+                <w:noProof/>
+                <w:webHidden/>
+              </w:rPr>
+              <w:fldChar w:fldCharType="separate"/>
+            </w:r>
+            <w:r>
+              <w:rPr>
+                <w:noProof/>
+                <w:webHidden/>
+              </w:rPr>
+              <w:t>5</w:t>
+            </w:r>
+            <w:r>
+              <w:rPr>
+                <w:noProof/>
+                <w:webHidden/>
+              </w:rPr>
+              <w:fldChar w:fldCharType="end"/>
+            </w:r>
+          </w:hyperlink>
+        </w:p>
+        <w:p>
+          <w:pPr>
+            <w:pStyle w:val="TOC1"/>
+            <w:tabs>
+              <w:tab w:val="right" w:leader="dot" w:pos="9016"/>
+            </w:tabs>
+            <w:rPr>
+              <w:rFonts w:eastAsiaTheme="minorEastAsia"/>
+              <w:noProof/>
+              <w:lang w:eastAsia="sv-SE"/>
+            </w:rPr>
+          </w:pPr>
+          <w:hyperlink w:anchor="_Toc177742150" w:history="1">
+            <w:r>
+              <w:rPr>
+                <w:rStyle w:val="Hyperlink"/>
+                <w:noProof/>
+              </w:rPr>
+              <w:t>Indexering</w:t>
+            </w:r>
+            <w:r>
+              <w:rPr>
+                <w:noProof/>
+                <w:webHidden/>
+              </w:rPr>
+              <w:tab/>
+            </w:r>
+            <w:r>
+              <w:rPr>
+                <w:noProof/>
+                <w:webHidden/>
+              </w:rPr>
+              <w:fldChar w:fldCharType="begin"/>
+            </w:r>
+            <w:r>
+              <w:rPr>
+                <w:noProof/>
+                <w:webHidden/>
+              </w:rPr>
+              <w:instrText xml:space="preserve"> PAGEREF _Toc177742150 \h </w:instrText>
+            </w:r>
+            <w:r>
+              <w:rPr>
+                <w:noProof/>
+                <w:webHidden/>
+              </w:rPr>
+            </w:r>
+            <w:r>
+              <w:rPr>
+                <w:noProof/>
+                <w:webHidden/>
+              </w:rPr>
+              <w:fldChar w:fldCharType="separate"/>
+            </w:r>
+            <w:r>
+              <w:rPr>
+                <w:noProof/>
+                <w:webHidden/>
+              </w:rPr>
+              <w:t>6</w:t>
+            </w:r>
+            <w:r>
+              <w:rPr>
+                <w:noProof/>
+                <w:webHidden/>
+              </w:rPr>
+              <w:fldChar w:fldCharType="end"/>
+            </w:r>
+          </w:hyperlink>
+        </w:p>
+        <w:p>
+          <w:pPr>
+            <w:pStyle w:val="TOC1"/>
+            <w:tabs>
+              <w:tab w:val="right" w:leader="dot" w:pos="9016"/>
+            </w:tabs>
+            <w:rPr>
+              <w:rFonts w:eastAsiaTheme="minorEastAsia"/>
+              <w:noProof/>
+              <w:lang w:eastAsia="sv-SE"/>
+            </w:rPr>
+          </w:pPr>
+          <w:hyperlink w:anchor="_Toc177742151" w:history="1">
+            <w:r>
+              <w:rPr>
+                <w:rStyle w:val="Hyperlink"/>
+                <w:noProof/>
+              </w:rPr>
+              <w:t>Vyer</w:t>
+            </w:r>
+            <w:r>
+              <w:rPr>
+                <w:noProof/>
+                <w:webHidden/>
+              </w:rPr>
+              <w:tab/>
+            </w:r>
+            <w:r>
+              <w:rPr>
+                <w:noProof/>
+                <w:webHidden/>
+              </w:rPr>
+              <w:fldChar w:fldCharType="begin"/>
+            </w:r>
+            <w:r>
+              <w:rPr>
+                <w:noProof/>
+                <w:webHidden/>
+              </w:rPr>
+              <w:instrText xml:space="preserve"> PAGEREF _Toc177742151 \h </w:instrText>
+            </w:r>
+            <w:r>
+              <w:rPr>
+                <w:noProof/>
+                <w:webHidden/>
+              </w:rPr>
+            </w:r>
+            <w:r>
+              <w:rPr>
+                <w:noProof/>
+                <w:webHidden/>
+              </w:rPr>
+              <w:fldChar w:fldCharType="separate"/>
+            </w:r>
+            <w:r>
+              <w:rPr>
+                <w:noProof/>
+                <w:webHidden/>
+              </w:rPr>
+              <w:t>6</w:t>
             </w:r>
             <w:r>
               <w:rPr>
@@ -435,11 +938,6 @@
     <w:p/>
     <w:p/>
     <w:p/>
-    <w:p/>
-    <w:p/>
-    <w:p/>
-    <w:p/>
-    <w:p/>
     <w:p>
       <w:pPr>
         <w:pStyle w:val="Heading1"/>
@@ -448,7 +946,7 @@
           <w:color w:val="auto"/>
         </w:rPr>
       </w:pPr>
-      <w:bookmarkStart w:id="0" w:name="_Toc177661044"/>
+      <w:bookmarkStart w:id="0" w:name="_Toc177742141"/>
       <w:r>
         <w:rPr>
           <w:color w:val="auto"/>
@@ -580,13 +1078,7 @@
         <w:t xml:space="preserve">Anledningen jag valde att </w:t>
       </w:r>
       <w:r>
-        <w:t xml:space="preserve">ta dessa delar var då jag gärna ville göra något med nissarna och hur de </w:t>
-      </w:r>
-      <w:r>
-        <w:t>administrativ</w:t>
-      </w:r>
-      <w:r>
-        <w:t>t hörde samman</w:t>
+        <w:t>ta dessa delar var då jag gärna ville göra något med nissarna och hur de administrativt hörde samman</w:t>
       </w:r>
       <w:r>
         <w:t>.</w:t>
@@ -598,13 +1090,7 @@
         <w:t>A</w:t>
       </w:r>
       <w:r>
-        <w:t xml:space="preserve">tt bara ha det </w:t>
-      </w:r>
-      <w:r>
-        <w:t>administrativ</w:t>
-      </w:r>
-      <w:r>
-        <w:t xml:space="preserve">a hade inte riktigt fungerat </w:t>
+        <w:t xml:space="preserve">tt bara ha det administrativa hade inte riktigt fungerat </w:t>
       </w:r>
       <w:r>
         <w:t xml:space="preserve">för databasen dock </w:t>
@@ -654,18 +1140,12 @@
           <w:color w:val="auto"/>
         </w:rPr>
       </w:pPr>
-      <w:bookmarkStart w:id="1" w:name="_Toc177661045"/>
+      <w:bookmarkStart w:id="1" w:name="_Toc177742142"/>
       <w:r>
         <w:rPr>
           <w:color w:val="auto"/>
         </w:rPr>
-        <w:t>A</w:t>
-      </w:r>
-      <w:r>
-        <w:rPr>
-          <w:color w:val="auto"/>
-        </w:rPr>
-        <w:t>ntaganden</w:t>
+        <w:t>Antaganden</w:t>
       </w:r>
       <w:bookmarkEnd w:id="1"/>
     </w:p>
@@ -814,7 +1294,7 @@
           <w:color w:val="auto"/>
         </w:rPr>
       </w:pPr>
-      <w:bookmarkStart w:id="2" w:name="_Toc177661046"/>
+      <w:bookmarkStart w:id="2" w:name="_Toc177742143"/>
       <w:r>
         <w:rPr>
           <w:color w:val="auto"/>
@@ -863,10 +1343,7 @@
       </w:r>
       <w:proofErr w:type="spellStart"/>
       <w:r>
-        <w:t>V</w:t>
-      </w:r>
-      <w:r>
-        <w:t>archar</w:t>
+        <w:t>Varchar</w:t>
       </w:r>
       <w:proofErr w:type="spellEnd"/>
       <w:r>
@@ -919,12 +1396,17 @@
         <w:t xml:space="preserve"> skulle innehålla nummer </w:t>
       </w:r>
       <w:r>
-        <w:t xml:space="preserve">då det är det enklast att spara nummer som inte och det tillåter en att göra matematiska ekvationer på det </w:t>
+        <w:t xml:space="preserve">då det är det enklast att spara nummer som inte och det tillåter en att göra matematiska ekvationer på </w:t>
+      </w:r>
+      <w:proofErr w:type="gramStart"/>
+      <w:r>
+        <w:t xml:space="preserve">det </w:t>
       </w:r>
       <w:r>
         <w:t xml:space="preserve"> (</w:t>
       </w:r>
       <w:proofErr w:type="spellStart"/>
+      <w:proofErr w:type="gramEnd"/>
       <w:r>
         <w:t>int</w:t>
       </w:r>
@@ -967,7 +1449,7 @@
           <w:color w:val="auto"/>
         </w:rPr>
       </w:pPr>
-      <w:bookmarkStart w:id="3" w:name="_Toc177661047"/>
+      <w:bookmarkStart w:id="3" w:name="_Toc177742144"/>
       <w:proofErr w:type="spellStart"/>
       <w:r>
         <w:rPr>
@@ -1211,7 +1693,7 @@
           <w:color w:val="auto"/>
         </w:rPr>
       </w:pPr>
-      <w:bookmarkStart w:id="4" w:name="_Toc177661048"/>
+      <w:bookmarkStart w:id="4" w:name="_Toc177742145"/>
       <w:proofErr w:type="spellStart"/>
       <w:r>
         <w:rPr>
@@ -1222,6 +1704,2166 @@
       <w:bookmarkEnd w:id="4"/>
       <w:proofErr w:type="spellEnd"/>
     </w:p>
+    <w:p>
+      <w:r>
+        <w:t xml:space="preserve">För databasen så användes en av varje typ av </w:t>
+      </w:r>
+      <w:proofErr w:type="spellStart"/>
+      <w:r>
+        <w:t>denormaliserings</w:t>
+      </w:r>
+      <w:proofErr w:type="spellEnd"/>
+      <w:r>
+        <w:t xml:space="preserve"> tekniker</w:t>
+      </w:r>
+      <w:r>
+        <w:t>.</w:t>
+      </w:r>
+    </w:p>
+    <w:p>
+      <w:pPr>
+        <w:pStyle w:val="Heading2"/>
+        <w:jc w:val="center"/>
+        <w:rPr>
+          <w:color w:val="auto"/>
+        </w:rPr>
+      </w:pPr>
+      <w:bookmarkStart w:id="5" w:name="_Toc177742146"/>
+      <w:proofErr w:type="spellStart"/>
+      <w:r>
+        <w:rPr>
+          <w:color w:val="auto"/>
+        </w:rPr>
+        <w:t>Merging</w:t>
+      </w:r>
+      <w:bookmarkEnd w:id="5"/>
+      <w:proofErr w:type="spellEnd"/>
+    </w:p>
+    <w:p>
+      <w:proofErr w:type="spellStart"/>
+      <w:r>
+        <w:t>Merging</w:t>
+      </w:r>
+      <w:proofErr w:type="spellEnd"/>
+      <w:r>
+        <w:t xml:space="preserve"> var fak</w:t>
+      </w:r>
+      <w:r>
+        <w:t xml:space="preserve">tiskt en av de svårare för </w:t>
+      </w:r>
+      <w:r>
+        <w:t>mig</w:t>
+      </w:r>
+      <w:r>
+        <w:t xml:space="preserve"> att implementera då jag</w:t>
+      </w:r>
+      <w:r>
+        <w:t xml:space="preserve"> personligen</w:t>
+      </w:r>
+      <w:r>
+        <w:t xml:space="preserve"> </w:t>
+      </w:r>
+      <w:r>
+        <w:t xml:space="preserve">föredra att ha mitt program väldigt splittrat men till slut så </w:t>
+      </w:r>
+      <w:r>
+        <w:t xml:space="preserve">hittades det att Chefnisse kunde </w:t>
+      </w:r>
+      <w:r>
+        <w:t>sättas ihop med tomtenisse</w:t>
+      </w:r>
+      <w:r>
+        <w:t xml:space="preserve">. </w:t>
+      </w:r>
+      <w:r>
+        <w:t>Chefnisse</w:t>
+      </w:r>
+      <w:r>
+        <w:t xml:space="preserve"> va</w:t>
+      </w:r>
+      <w:r>
+        <w:t xml:space="preserve">r </w:t>
+      </w:r>
+      <w:r>
+        <w:t>e</w:t>
+      </w:r>
+      <w:r>
+        <w:t>tt arv</w:t>
+      </w:r>
+      <w:r>
+        <w:t xml:space="preserve"> av tomtenisse</w:t>
+      </w:r>
+      <w:r>
+        <w:t>, hade bara relationer med tomtenisse</w:t>
+      </w:r>
+      <w:r>
+        <w:t xml:space="preserve"> </w:t>
+      </w:r>
+      <w:r>
+        <w:t xml:space="preserve">och </w:t>
+      </w:r>
+      <w:r>
+        <w:t>de</w:t>
+      </w:r>
+      <w:r>
+        <w:t>s</w:t>
+      </w:r>
+      <w:r>
+        <w:t>s</w:t>
+      </w:r>
+      <w:r>
+        <w:t xml:space="preserve"> </w:t>
+      </w:r>
+      <w:r>
+        <w:t>enda</w:t>
+      </w:r>
+      <w:r>
+        <w:t xml:space="preserve"> </w:t>
+      </w:r>
+      <w:r>
+        <w:t>icke främmande nyckel</w:t>
+      </w:r>
+      <w:r>
+        <w:t xml:space="preserve"> var </w:t>
+      </w:r>
+      <w:r>
+        <w:t xml:space="preserve">skostorlek så att </w:t>
+      </w:r>
+      <w:r>
+        <w:t>sätta ihop den med tomtenisse</w:t>
+      </w:r>
+      <w:r>
+        <w:t xml:space="preserve"> var </w:t>
+      </w:r>
+      <w:r>
+        <w:t xml:space="preserve">inte något problem. </w:t>
+      </w:r>
+      <w:r>
+        <w:t>En anna</w:t>
+      </w:r>
+      <w:r>
+        <w:t>n</w:t>
+      </w:r>
+      <w:r>
+        <w:t xml:space="preserve"> sak var att </w:t>
+      </w:r>
+      <w:r>
+        <w:t xml:space="preserve">både </w:t>
+      </w:r>
+      <w:r>
+        <w:t>tomtenisse och chefnisse skulle ha främmande nycklar från varandra vilket skapa ett problem när tabellerna skulle implementeras</w:t>
+      </w:r>
+      <w:r>
+        <w:t xml:space="preserve"> </w:t>
+      </w:r>
+      <w:r>
+        <w:t xml:space="preserve">men det problemet kunde </w:t>
+      </w:r>
+      <w:r>
+        <w:t>i stället</w:t>
+      </w:r>
+      <w:r>
+        <w:t xml:space="preserve"> </w:t>
+      </w:r>
+      <w:r>
+        <w:t>undvikas genom att sätta ihop tabellerna</w:t>
+      </w:r>
+      <w:r>
+        <w:t>.</w:t>
+      </w:r>
+      <w:r>
+        <w:t xml:space="preserve"> Att sätta ihop </w:t>
+      </w:r>
+      <w:r>
+        <w:t>tabellerna</w:t>
+      </w:r>
+      <w:r>
+        <w:t xml:space="preserve"> </w:t>
+      </w:r>
+      <w:r>
+        <w:t xml:space="preserve">gjorde dock att </w:t>
+      </w:r>
+      <w:r>
+        <w:t xml:space="preserve">en ny tabell för </w:t>
+      </w:r>
+      <w:r>
+        <w:t>vem</w:t>
+      </w:r>
+      <w:r>
+        <w:t xml:space="preserve"> som är chef </w:t>
+      </w:r>
+      <w:r>
+        <w:t xml:space="preserve">över vem behövdes skapas </w:t>
+      </w:r>
+      <w:r>
+        <w:t xml:space="preserve">då tomtenisse </w:t>
+      </w:r>
+      <w:r>
+        <w:t xml:space="preserve">annars skulle </w:t>
+      </w:r>
+      <w:r>
+        <w:t>blivit en väldigt stor tabell.</w:t>
+      </w:r>
+      <w:r>
+        <w:t xml:space="preserve"> </w:t>
+      </w:r>
+    </w:p>
+    <w:p/>
+    <w:p>
+      <w:proofErr w:type="spellStart"/>
+      <w:r>
+        <w:lastRenderedPageBreak/>
+        <w:t>create</w:t>
+      </w:r>
+      <w:proofErr w:type="spellEnd"/>
+      <w:r>
+        <w:t xml:space="preserve"> table </w:t>
+      </w:r>
+      <w:proofErr w:type="gramStart"/>
+      <w:r>
+        <w:t>Tomtenisse(</w:t>
+      </w:r>
+      <w:proofErr w:type="gramEnd"/>
+    </w:p>
+    <w:p>
+      <w:pPr>
+        <w:ind w:left="1304"/>
+      </w:pPr>
+      <w:r>
+        <w:t xml:space="preserve">Namn </w:t>
+      </w:r>
+      <w:proofErr w:type="spellStart"/>
+      <w:proofErr w:type="gramStart"/>
+      <w:r>
+        <w:t>varchar</w:t>
+      </w:r>
+      <w:proofErr w:type="spellEnd"/>
+      <w:r>
+        <w:t>(</w:t>
+      </w:r>
+      <w:proofErr w:type="gramEnd"/>
+      <w:r>
+        <w:t xml:space="preserve">20) not </w:t>
+      </w:r>
+      <w:proofErr w:type="spellStart"/>
+      <w:r>
+        <w:t>null</w:t>
+      </w:r>
+      <w:proofErr w:type="spellEnd"/>
+      <w:r>
+        <w:t>,</w:t>
+      </w:r>
+    </w:p>
+    <w:p>
+      <w:pPr>
+        <w:ind w:left="1304"/>
+        <w:rPr>
+          <w:lang w:val="en-US"/>
+        </w:rPr>
+      </w:pPr>
+      <w:proofErr w:type="spellStart"/>
+      <w:r>
+        <w:rPr>
+          <w:lang w:val="en-US"/>
+        </w:rPr>
+        <w:t>IdNr</w:t>
+      </w:r>
+      <w:proofErr w:type="spellEnd"/>
+      <w:r>
+        <w:rPr>
+          <w:lang w:val="en-US"/>
+        </w:rPr>
+        <w:t xml:space="preserve"> </w:t>
+      </w:r>
+      <w:proofErr w:type="gramStart"/>
+      <w:r>
+        <w:rPr>
+          <w:lang w:val="en-US"/>
+        </w:rPr>
+        <w:t>char(</w:t>
+      </w:r>
+      <w:proofErr w:type="gramEnd"/>
+      <w:r>
+        <w:rPr>
+          <w:lang w:val="en-US"/>
+        </w:rPr>
+        <w:t>23) not null unique,</w:t>
+      </w:r>
+    </w:p>
+    <w:p>
+      <w:pPr>
+        <w:ind w:left="1304"/>
+      </w:pPr>
+      <w:r>
+        <w:t xml:space="preserve">Nötter </w:t>
+      </w:r>
+      <w:proofErr w:type="spellStart"/>
+      <w:r>
+        <w:t>int</w:t>
+      </w:r>
+      <w:proofErr w:type="spellEnd"/>
+      <w:r>
+        <w:t xml:space="preserve"> not </w:t>
+      </w:r>
+      <w:proofErr w:type="spellStart"/>
+      <w:r>
+        <w:t>null</w:t>
+      </w:r>
+      <w:proofErr w:type="spellEnd"/>
+      <w:r>
+        <w:t>,</w:t>
+      </w:r>
+    </w:p>
+    <w:p>
+      <w:pPr>
+        <w:ind w:left="1304"/>
+      </w:pPr>
+      <w:r>
+        <w:t xml:space="preserve">Russin </w:t>
+      </w:r>
+      <w:proofErr w:type="spellStart"/>
+      <w:r>
+        <w:t>int</w:t>
+      </w:r>
+      <w:proofErr w:type="spellEnd"/>
+      <w:r>
+        <w:t xml:space="preserve"> not </w:t>
+      </w:r>
+      <w:proofErr w:type="spellStart"/>
+      <w:r>
+        <w:t>null</w:t>
+      </w:r>
+      <w:proofErr w:type="spellEnd"/>
+      <w:r>
+        <w:t>,</w:t>
+      </w:r>
+    </w:p>
+    <w:p>
+      <w:pPr>
+        <w:ind w:left="1304"/>
+      </w:pPr>
+      <w:r>
+        <w:t xml:space="preserve">Skostorlek </w:t>
+      </w:r>
+      <w:proofErr w:type="spellStart"/>
+      <w:proofErr w:type="gramStart"/>
+      <w:r>
+        <w:t>varchar</w:t>
+      </w:r>
+      <w:proofErr w:type="spellEnd"/>
+      <w:r>
+        <w:t>(</w:t>
+      </w:r>
+      <w:proofErr w:type="gramEnd"/>
+      <w:r>
+        <w:t>20),</w:t>
+      </w:r>
+    </w:p>
+    <w:p>
+      <w:pPr>
+        <w:ind w:left="1304"/>
+      </w:pPr>
+      <w:r>
+        <w:t xml:space="preserve">check (Skostorlek </w:t>
+      </w:r>
+      <w:proofErr w:type="spellStart"/>
+      <w:r>
+        <w:t>rlike</w:t>
+      </w:r>
+      <w:proofErr w:type="spellEnd"/>
+      <w:r>
+        <w:t xml:space="preserve"> '</w:t>
+      </w:r>
+      <w:proofErr w:type="spellStart"/>
+      <w:r>
+        <w:t>mini|medium|maxi|ultra|mega</w:t>
+      </w:r>
+      <w:proofErr w:type="spellEnd"/>
+      <w:r>
+        <w:t>'),</w:t>
+      </w:r>
+    </w:p>
+    <w:p>
+      <w:pPr>
+        <w:ind w:left="1304"/>
+        <w:rPr>
+          <w:lang w:val="en-US"/>
+        </w:rPr>
+      </w:pPr>
+      <w:r>
+        <w:rPr>
+          <w:lang w:val="en-US"/>
+        </w:rPr>
+        <w:t>check (</w:t>
+      </w:r>
+      <w:proofErr w:type="spellStart"/>
+      <w:r>
+        <w:rPr>
+          <w:lang w:val="en-US"/>
+        </w:rPr>
+        <w:t>IdNr</w:t>
+      </w:r>
+      <w:proofErr w:type="spellEnd"/>
+      <w:r>
+        <w:rPr>
+          <w:lang w:val="en-US"/>
+        </w:rPr>
+        <w:t xml:space="preserve"> </w:t>
+      </w:r>
+      <w:proofErr w:type="spellStart"/>
+      <w:r>
+        <w:rPr>
+          <w:lang w:val="en-US"/>
+        </w:rPr>
+        <w:t>rlike</w:t>
+      </w:r>
+      <w:proofErr w:type="spellEnd"/>
+      <w:r>
+        <w:rPr>
+          <w:lang w:val="en-US"/>
+        </w:rPr>
+        <w:t xml:space="preserve"> '[0-</w:t>
+      </w:r>
+      <w:proofErr w:type="gramStart"/>
+      <w:r>
+        <w:rPr>
+          <w:lang w:val="en-US"/>
+        </w:rPr>
+        <w:t>9][</w:t>
+      </w:r>
+      <w:proofErr w:type="gramEnd"/>
+      <w:r>
+        <w:rPr>
+          <w:lang w:val="en-US"/>
+        </w:rPr>
+        <w:t>0-9][0-9][0-9][0-9][0-9]-[0-9][0-9][0-9][0-9]-[0-9]-[0-9][0-9][0-9][0-9][0-9][0-9][0-9][0-9][0-9]'),</w:t>
+      </w:r>
+    </w:p>
+    <w:p>
+      <w:pPr>
+        <w:ind w:left="1304"/>
+        <w:rPr>
+          <w:lang w:val="en-US"/>
+        </w:rPr>
+      </w:pPr>
+      <w:r>
+        <w:rPr>
+          <w:lang w:val="en-US"/>
+        </w:rPr>
+        <w:t xml:space="preserve">primary </w:t>
+      </w:r>
+      <w:proofErr w:type="gramStart"/>
+      <w:r>
+        <w:rPr>
+          <w:lang w:val="en-US"/>
+        </w:rPr>
+        <w:t>key(</w:t>
+      </w:r>
+      <w:proofErr w:type="spellStart"/>
+      <w:proofErr w:type="gramEnd"/>
+      <w:r>
+        <w:rPr>
+          <w:lang w:val="en-US"/>
+        </w:rPr>
+        <w:t>Namn</w:t>
+      </w:r>
+      <w:proofErr w:type="spellEnd"/>
+      <w:r>
+        <w:rPr>
+          <w:lang w:val="en-US"/>
+        </w:rPr>
+        <w:t xml:space="preserve">, </w:t>
+      </w:r>
+      <w:proofErr w:type="spellStart"/>
+      <w:r>
+        <w:rPr>
+          <w:lang w:val="en-US"/>
+        </w:rPr>
+        <w:t>IdNr</w:t>
+      </w:r>
+      <w:proofErr w:type="spellEnd"/>
+      <w:r>
+        <w:rPr>
+          <w:lang w:val="en-US"/>
+        </w:rPr>
+        <w:t>)</w:t>
+      </w:r>
+    </w:p>
+    <w:p>
+      <w:pPr>
+        <w:rPr>
+          <w:lang w:val="en-US"/>
+        </w:rPr>
+      </w:pPr>
+      <w:proofErr w:type="gramStart"/>
+      <w:r>
+        <w:rPr>
+          <w:lang w:val="en-US"/>
+        </w:rPr>
+        <w:t>)engine</w:t>
+      </w:r>
+      <w:proofErr w:type="gramEnd"/>
+      <w:r>
+        <w:rPr>
+          <w:lang w:val="en-US"/>
+        </w:rPr>
+        <w:t>=</w:t>
+      </w:r>
+      <w:proofErr w:type="spellStart"/>
+      <w:r>
+        <w:rPr>
+          <w:lang w:val="en-US"/>
+        </w:rPr>
+        <w:t>innodb</w:t>
+      </w:r>
+      <w:proofErr w:type="spellEnd"/>
+      <w:r>
+        <w:rPr>
+          <w:lang w:val="en-US"/>
+        </w:rPr>
+        <w:t>;</w:t>
+      </w:r>
+    </w:p>
+    <w:p>
+      <w:pPr>
+        <w:rPr>
+          <w:sz w:val="20"/>
+          <w:szCs w:val="20"/>
+        </w:rPr>
+      </w:pPr>
+      <w:r>
+        <w:rPr>
+          <w:sz w:val="20"/>
+          <w:szCs w:val="20"/>
+        </w:rPr>
+        <w:t xml:space="preserve">Tomtenisse </w:t>
+      </w:r>
+      <w:r>
+        <w:rPr>
+          <w:sz w:val="20"/>
+          <w:szCs w:val="20"/>
+        </w:rPr>
+        <w:t>tabellen</w:t>
+      </w:r>
+      <w:r>
+        <w:rPr>
+          <w:sz w:val="20"/>
+          <w:szCs w:val="20"/>
+        </w:rPr>
+        <w:t xml:space="preserve"> efter att chefnisse sates in i den</w:t>
+      </w:r>
+      <w:r>
+        <w:rPr>
+          <w:sz w:val="20"/>
+          <w:szCs w:val="20"/>
+        </w:rPr>
+        <w:t>.</w:t>
+      </w:r>
+    </w:p>
+    <w:p>
+      <w:pPr>
+        <w:pStyle w:val="Heading2"/>
+        <w:jc w:val="center"/>
+        <w:rPr>
+          <w:color w:val="auto"/>
+        </w:rPr>
+      </w:pPr>
+      <w:bookmarkStart w:id="6" w:name="_Toc177742147"/>
+      <w:proofErr w:type="spellStart"/>
+      <w:r>
+        <w:rPr>
+          <w:color w:val="auto"/>
+        </w:rPr>
+        <w:t>Codes</w:t>
+      </w:r>
+      <w:bookmarkEnd w:id="6"/>
+      <w:proofErr w:type="spellEnd"/>
+    </w:p>
+    <w:p>
+      <w:proofErr w:type="spellStart"/>
+      <w:r>
+        <w:t>Codes</w:t>
+      </w:r>
+      <w:proofErr w:type="spellEnd"/>
+      <w:r>
+        <w:t xml:space="preserve"> </w:t>
+      </w:r>
+      <w:r>
+        <w:t xml:space="preserve">var den enklaste av normaliserings </w:t>
+      </w:r>
+      <w:r>
+        <w:t>teknikerna att implementera</w:t>
+      </w:r>
+      <w:r>
+        <w:t xml:space="preserve">. Jag valde att implementera </w:t>
+      </w:r>
+      <w:proofErr w:type="spellStart"/>
+      <w:r>
+        <w:t>codes</w:t>
+      </w:r>
+      <w:proofErr w:type="spellEnd"/>
+      <w:r>
+        <w:t xml:space="preserve"> på leksaker </w:t>
+      </w:r>
+      <w:r>
+        <w:t>med deras namn då leksaker</w:t>
+      </w:r>
+      <w:r>
+        <w:t xml:space="preserve">s namn inte är </w:t>
+      </w:r>
+      <w:r>
+        <w:t>copywriter</w:t>
+      </w:r>
+      <w:r>
+        <w:t xml:space="preserve"> så det kan finas flera med samma. </w:t>
+      </w:r>
+      <w:r>
+        <w:t xml:space="preserve">För att </w:t>
+      </w:r>
+      <w:r>
+        <w:t>implementera</w:t>
+      </w:r>
+      <w:r>
+        <w:t xml:space="preserve"> </w:t>
+      </w:r>
+      <w:proofErr w:type="spellStart"/>
+      <w:r>
+        <w:t>codes</w:t>
+      </w:r>
+      <w:proofErr w:type="spellEnd"/>
+      <w:r>
+        <w:t xml:space="preserve"> så </w:t>
+      </w:r>
+      <w:r>
+        <w:t>skapades</w:t>
+      </w:r>
+      <w:r>
+        <w:t xml:space="preserve"> en ny </w:t>
+      </w:r>
+      <w:r>
+        <w:t>tabell</w:t>
+      </w:r>
+      <w:r>
+        <w:t xml:space="preserve"> </w:t>
+      </w:r>
+      <w:r>
+        <w:t xml:space="preserve">vid namn av </w:t>
+      </w:r>
+      <w:proofErr w:type="spellStart"/>
+      <w:r>
+        <w:t>LeksaksNamn</w:t>
+      </w:r>
+      <w:proofErr w:type="spellEnd"/>
+      <w:r>
+        <w:t xml:space="preserve"> </w:t>
+      </w:r>
+      <w:r>
+        <w:t xml:space="preserve">som </w:t>
+      </w:r>
+      <w:r>
+        <w:t>då</w:t>
+      </w:r>
+      <w:r>
+        <w:t xml:space="preserve"> innehåller</w:t>
+      </w:r>
+      <w:r>
+        <w:t xml:space="preserve"> namnen och deras </w:t>
+      </w:r>
+      <w:r>
+        <w:t xml:space="preserve">koder. </w:t>
+      </w:r>
+    </w:p>
+    <w:p>
+      <w:pPr>
+        <w:rPr>
+          <w:lang w:val="en-US"/>
+        </w:rPr>
+      </w:pPr>
+      <w:r>
+        <w:rPr>
+          <w:lang w:val="en-US"/>
+        </w:rPr>
+        <w:t xml:space="preserve">create table </w:t>
+      </w:r>
+      <w:proofErr w:type="spellStart"/>
+      <w:proofErr w:type="gramStart"/>
+      <w:r>
+        <w:rPr>
+          <w:lang w:val="en-US"/>
+        </w:rPr>
+        <w:t>LeksakNamn</w:t>
+      </w:r>
+      <w:proofErr w:type="spellEnd"/>
+      <w:r>
+        <w:rPr>
+          <w:lang w:val="en-US"/>
+        </w:rPr>
+        <w:t>(</w:t>
+      </w:r>
+      <w:proofErr w:type="gramEnd"/>
+    </w:p>
+    <w:p>
+      <w:pPr>
+        <w:rPr>
+          <w:lang w:val="en-US"/>
+        </w:rPr>
+      </w:pPr>
+      <w:r>
+        <w:rPr>
+          <w:lang w:val="en-US"/>
+        </w:rPr>
+        <w:tab/>
+      </w:r>
+      <w:proofErr w:type="spellStart"/>
+      <w:r>
+        <w:rPr>
+          <w:lang w:val="en-US"/>
+        </w:rPr>
+        <w:t>Namn</w:t>
+      </w:r>
+      <w:proofErr w:type="spellEnd"/>
+      <w:r>
+        <w:rPr>
+          <w:lang w:val="en-US"/>
+        </w:rPr>
+        <w:t xml:space="preserve"> </w:t>
+      </w:r>
+      <w:proofErr w:type="gramStart"/>
+      <w:r>
+        <w:rPr>
+          <w:lang w:val="en-US"/>
+        </w:rPr>
+        <w:t>varchar(</w:t>
+      </w:r>
+      <w:proofErr w:type="gramEnd"/>
+      <w:r>
+        <w:rPr>
+          <w:lang w:val="en-US"/>
+        </w:rPr>
+        <w:t>20) not null,</w:t>
+      </w:r>
+    </w:p>
+    <w:p>
+      <w:pPr>
+        <w:rPr>
+          <w:lang w:val="en-US"/>
+        </w:rPr>
+      </w:pPr>
+      <w:r>
+        <w:rPr>
+          <w:lang w:val="en-US"/>
+        </w:rPr>
+        <w:tab/>
+      </w:r>
+      <w:proofErr w:type="spellStart"/>
+      <w:r>
+        <w:rPr>
+          <w:lang w:val="en-US"/>
+        </w:rPr>
+        <w:t>NamnKod</w:t>
+      </w:r>
+      <w:proofErr w:type="spellEnd"/>
+      <w:r>
+        <w:rPr>
+          <w:lang w:val="en-US"/>
+        </w:rPr>
+        <w:t xml:space="preserve"> </w:t>
+      </w:r>
+      <w:proofErr w:type="gramStart"/>
+      <w:r>
+        <w:rPr>
+          <w:lang w:val="en-US"/>
+        </w:rPr>
+        <w:t>char(</w:t>
+      </w:r>
+      <w:proofErr w:type="gramEnd"/>
+      <w:r>
+        <w:rPr>
+          <w:lang w:val="en-US"/>
+        </w:rPr>
+        <w:t>8) not null unique,</w:t>
+      </w:r>
+    </w:p>
+    <w:p>
+      <w:pPr>
+        <w:ind w:firstLine="1304"/>
+        <w:rPr>
+          <w:lang w:val="en-US"/>
+        </w:rPr>
+      </w:pPr>
+      <w:r>
+        <w:rPr>
+          <w:lang w:val="en-US"/>
+        </w:rPr>
+        <w:t xml:space="preserve">primary </w:t>
+      </w:r>
+      <w:proofErr w:type="gramStart"/>
+      <w:r>
+        <w:rPr>
+          <w:lang w:val="en-US"/>
+        </w:rPr>
+        <w:t>key(</w:t>
+      </w:r>
+      <w:proofErr w:type="spellStart"/>
+      <w:proofErr w:type="gramEnd"/>
+      <w:r>
+        <w:rPr>
+          <w:lang w:val="en-US"/>
+        </w:rPr>
+        <w:t>NamnKod</w:t>
+      </w:r>
+      <w:proofErr w:type="spellEnd"/>
+      <w:r>
+        <w:rPr>
+          <w:lang w:val="en-US"/>
+        </w:rPr>
+        <w:t>)</w:t>
+      </w:r>
+    </w:p>
+    <w:p>
+      <w:pPr>
+        <w:rPr>
+          <w:lang w:val="en-US"/>
+        </w:rPr>
+      </w:pPr>
+      <w:proofErr w:type="gramStart"/>
+      <w:r>
+        <w:rPr>
+          <w:lang w:val="en-US"/>
+        </w:rPr>
+        <w:t>)engine</w:t>
+      </w:r>
+      <w:proofErr w:type="gramEnd"/>
+      <w:r>
+        <w:rPr>
+          <w:lang w:val="en-US"/>
+        </w:rPr>
+        <w:t>=</w:t>
+      </w:r>
+      <w:proofErr w:type="spellStart"/>
+      <w:r>
+        <w:rPr>
+          <w:lang w:val="en-US"/>
+        </w:rPr>
+        <w:t>innodb</w:t>
+      </w:r>
+      <w:proofErr w:type="spellEnd"/>
+      <w:r>
+        <w:rPr>
+          <w:lang w:val="en-US"/>
+        </w:rPr>
+        <w:t>;</w:t>
+      </w:r>
+    </w:p>
+    <w:p>
+      <w:pPr>
+        <w:rPr>
+          <w:sz w:val="20"/>
+          <w:szCs w:val="20"/>
+          <w:lang w:val="en-US"/>
+        </w:rPr>
+      </w:pPr>
+      <w:r>
+        <w:rPr>
+          <w:sz w:val="20"/>
+          <w:szCs w:val="20"/>
+          <w:lang w:val="en-US"/>
+        </w:rPr>
+        <w:t xml:space="preserve">Koden för </w:t>
+      </w:r>
+      <w:proofErr w:type="spellStart"/>
+      <w:r>
+        <w:rPr>
+          <w:sz w:val="20"/>
+          <w:szCs w:val="20"/>
+          <w:lang w:val="en-US"/>
+        </w:rPr>
+        <w:t>LeksaksNamn</w:t>
+      </w:r>
+      <w:proofErr w:type="spellEnd"/>
+    </w:p>
+    <w:p>
+      <w:r>
+        <w:t xml:space="preserve">Jag valde också att </w:t>
+      </w:r>
+      <w:r>
+        <w:t xml:space="preserve">görat så leksak kunde ha både </w:t>
+      </w:r>
+      <w:r>
+        <w:t xml:space="preserve">koder och </w:t>
+      </w:r>
+      <w:r>
+        <w:t>texter</w:t>
+      </w:r>
+      <w:r>
+        <w:t xml:space="preserve"> som namn för att </w:t>
+      </w:r>
+      <w:r>
+        <w:t>koppla</w:t>
+      </w:r>
+      <w:r>
+        <w:t xml:space="preserve"> till leksaksnamn men också så om det finns en leksak med </w:t>
+      </w:r>
+      <w:r>
+        <w:t>ett unikt namn beh</w:t>
+      </w:r>
+      <w:r>
+        <w:t>över de inte göras om till kod.</w:t>
+      </w:r>
+    </w:p>
+    <w:p/>
+    <w:p/>
+    <w:p>
+      <w:pPr>
+        <w:pStyle w:val="Heading2"/>
+        <w:jc w:val="center"/>
+        <w:rPr>
+          <w:color w:val="auto"/>
+        </w:rPr>
+      </w:pPr>
+      <w:bookmarkStart w:id="7" w:name="_Toc177742148"/>
+      <w:r>
+        <w:rPr>
+          <w:color w:val="auto"/>
+        </w:rPr>
+        <w:lastRenderedPageBreak/>
+        <w:t>Vertikal split</w:t>
+      </w:r>
+      <w:bookmarkEnd w:id="7"/>
+    </w:p>
+    <w:p>
+      <w:r>
+        <w:t xml:space="preserve">Vertikal split var något jag också hade </w:t>
+      </w:r>
+      <w:r>
+        <w:t>några problem</w:t>
+      </w:r>
+      <w:r>
+        <w:t xml:space="preserve"> med att hitta vart jag skulle kunna görat </w:t>
+      </w:r>
+      <w:r>
+        <w:t xml:space="preserve">men till slut </w:t>
+      </w:r>
+      <w:r>
+        <w:t>å</w:t>
+      </w:r>
+      <w:r>
+        <w:t xml:space="preserve">s valdes verktyg tabellen. </w:t>
+      </w:r>
+      <w:r>
+        <w:t xml:space="preserve">Verktyg tabellen </w:t>
+      </w:r>
+      <w:r>
+        <w:t>fick bli</w:t>
+      </w:r>
+      <w:r>
+        <w:t xml:space="preserve"> </w:t>
+      </w:r>
+      <w:r>
+        <w:t>splittra</w:t>
+      </w:r>
+      <w:r>
+        <w:t>d</w:t>
+      </w:r>
+      <w:r>
+        <w:t xml:space="preserve"> till två vid namn av </w:t>
+      </w:r>
+      <w:proofErr w:type="spellStart"/>
+      <w:r>
+        <w:t>MagiskaVerktyg</w:t>
+      </w:r>
+      <w:proofErr w:type="spellEnd"/>
+      <w:r>
+        <w:t xml:space="preserve"> och </w:t>
+      </w:r>
+      <w:proofErr w:type="spellStart"/>
+      <w:r>
+        <w:t>IkeMagiskaVerkt</w:t>
+      </w:r>
+      <w:r>
+        <w:t>y</w:t>
+      </w:r>
+      <w:r>
+        <w:t>g</w:t>
+      </w:r>
+      <w:proofErr w:type="spellEnd"/>
+      <w:r>
+        <w:t xml:space="preserve"> </w:t>
+      </w:r>
+      <w:r>
+        <w:t xml:space="preserve">då det kan </w:t>
+      </w:r>
+      <w:r>
+        <w:t xml:space="preserve">vara så att en nisse bara </w:t>
+      </w:r>
+      <w:r>
+        <w:t xml:space="preserve">vill/kan använda </w:t>
+      </w:r>
+      <w:r>
+        <w:t>icke</w:t>
+      </w:r>
+      <w:r>
+        <w:t xml:space="preserve"> </w:t>
+      </w:r>
+      <w:r>
+        <w:t>magiska</w:t>
+      </w:r>
+      <w:r>
+        <w:t xml:space="preserve"> verktyg och då sliper </w:t>
+      </w:r>
+      <w:r>
+        <w:t>de titta igenom alla verktyg</w:t>
+      </w:r>
+      <w:r>
+        <w:t xml:space="preserve">. </w:t>
+      </w:r>
+      <w:r>
+        <w:t xml:space="preserve">För att skapa </w:t>
+      </w:r>
+      <w:r>
+        <w:t>dessa tabeller</w:t>
+      </w:r>
+      <w:r>
+        <w:t xml:space="preserve"> så </w:t>
+      </w:r>
+      <w:r>
+        <w:t>duplicerades verktyg</w:t>
+      </w:r>
+      <w:r>
+        <w:t>. D</w:t>
+      </w:r>
+      <w:r>
+        <w:t xml:space="preserve">en nya verktyg </w:t>
+      </w:r>
+      <w:r>
+        <w:t>förlorade magistatus och byta namn</w:t>
+      </w:r>
+      <w:r>
+        <w:t xml:space="preserve"> </w:t>
+      </w:r>
+      <w:r>
+        <w:t>medan</w:t>
+      </w:r>
+      <w:r>
+        <w:t xml:space="preserve"> den gamla bara by</w:t>
+      </w:r>
+      <w:r>
+        <w:t>t</w:t>
+      </w:r>
+      <w:r>
+        <w:t xml:space="preserve">te namn. </w:t>
+      </w:r>
+      <w:r>
+        <w:t>Detta gjorde att tabellerna är väldigt lika så information kan flytas mellan de utan</w:t>
+      </w:r>
+      <w:r>
+        <w:t xml:space="preserve"> några rikt</w:t>
+      </w:r>
+      <w:r>
+        <w:t>iga</w:t>
+      </w:r>
+      <w:r>
+        <w:t xml:space="preserve"> problem</w:t>
+      </w:r>
+      <w:r>
+        <w:t>.</w:t>
+      </w:r>
+    </w:p>
+    <w:p>
+      <w:pPr>
+        <w:rPr>
+          <w:lang w:val="en-US"/>
+        </w:rPr>
+      </w:pPr>
+      <w:r>
+        <w:rPr>
+          <w:lang w:val="en-US"/>
+        </w:rPr>
+        <w:t xml:space="preserve">create table </w:t>
+      </w:r>
+      <w:proofErr w:type="spellStart"/>
+      <w:proofErr w:type="gramStart"/>
+      <w:r>
+        <w:rPr>
+          <w:lang w:val="en-US"/>
+        </w:rPr>
+        <w:t>MagiskaVerktyg</w:t>
+      </w:r>
+      <w:proofErr w:type="spellEnd"/>
+      <w:r>
+        <w:rPr>
+          <w:lang w:val="en-US"/>
+        </w:rPr>
+        <w:t>(</w:t>
+      </w:r>
+      <w:proofErr w:type="gramEnd"/>
+    </w:p>
+    <w:p>
+      <w:pPr>
+        <w:rPr>
+          <w:lang w:val="en-US"/>
+        </w:rPr>
+      </w:pPr>
+      <w:r>
+        <w:rPr>
+          <w:lang w:val="en-US"/>
+        </w:rPr>
+        <w:tab/>
+      </w:r>
+      <w:proofErr w:type="spellStart"/>
+      <w:r>
+        <w:rPr>
+          <w:lang w:val="en-US"/>
+        </w:rPr>
+        <w:t>Namn</w:t>
+      </w:r>
+      <w:proofErr w:type="spellEnd"/>
+      <w:r>
+        <w:rPr>
+          <w:lang w:val="en-US"/>
+        </w:rPr>
+        <w:t xml:space="preserve"> </w:t>
+      </w:r>
+      <w:proofErr w:type="gramStart"/>
+      <w:r>
+        <w:rPr>
+          <w:lang w:val="en-US"/>
+        </w:rPr>
+        <w:t>varchar(</w:t>
+      </w:r>
+      <w:proofErr w:type="gramEnd"/>
+      <w:r>
+        <w:rPr>
+          <w:lang w:val="en-US"/>
+        </w:rPr>
+        <w:t>20) not null,</w:t>
+      </w:r>
+    </w:p>
+    <w:p>
+      <w:pPr>
+        <w:rPr>
+          <w:lang w:val="en-US"/>
+        </w:rPr>
+      </w:pPr>
+      <w:r>
+        <w:rPr>
+          <w:lang w:val="en-US"/>
+        </w:rPr>
+        <w:tab/>
+      </w:r>
+      <w:proofErr w:type="spellStart"/>
+      <w:r>
+        <w:rPr>
+          <w:lang w:val="en-US"/>
+        </w:rPr>
+        <w:t>IdNr</w:t>
+      </w:r>
+      <w:proofErr w:type="spellEnd"/>
+      <w:r>
+        <w:rPr>
+          <w:lang w:val="en-US"/>
+        </w:rPr>
+        <w:t xml:space="preserve"> </w:t>
+      </w:r>
+      <w:proofErr w:type="gramStart"/>
+      <w:r>
+        <w:rPr>
+          <w:lang w:val="en-US"/>
+        </w:rPr>
+        <w:t>char(</w:t>
+      </w:r>
+      <w:proofErr w:type="gramEnd"/>
+      <w:r>
+        <w:rPr>
+          <w:lang w:val="en-US"/>
+        </w:rPr>
+        <w:t>8) not null unique,</w:t>
+      </w:r>
+    </w:p>
+    <w:p>
+      <w:pPr>
+        <w:ind w:left="1304"/>
+        <w:rPr>
+          <w:lang w:val="en-US"/>
+        </w:rPr>
+      </w:pPr>
+      <w:r>
+        <w:rPr>
+          <w:lang w:val="en-US"/>
+        </w:rPr>
+        <w:t>Pris int not null,</w:t>
+      </w:r>
+    </w:p>
+    <w:p>
+      <w:pPr>
+        <w:ind w:left="1304"/>
+        <w:rPr>
+          <w:lang w:val="en-US"/>
+        </w:rPr>
+      </w:pPr>
+      <w:proofErr w:type="spellStart"/>
+      <w:r>
+        <w:rPr>
+          <w:lang w:val="en-US"/>
+        </w:rPr>
+        <w:t>Magistatus</w:t>
+      </w:r>
+      <w:proofErr w:type="spellEnd"/>
+      <w:r>
+        <w:rPr>
+          <w:lang w:val="en-US"/>
+        </w:rPr>
+        <w:t xml:space="preserve"> int not null,</w:t>
+      </w:r>
+    </w:p>
+    <w:p>
+      <w:pPr>
+        <w:rPr>
+          <w:lang w:val="en-US"/>
+        </w:rPr>
+      </w:pPr>
+      <w:r>
+        <w:rPr>
+          <w:lang w:val="en-US"/>
+        </w:rPr>
+        <w:tab/>
+        <w:t xml:space="preserve">primary </w:t>
+      </w:r>
+      <w:proofErr w:type="gramStart"/>
+      <w:r>
+        <w:rPr>
+          <w:lang w:val="en-US"/>
+        </w:rPr>
+        <w:t>key(</w:t>
+      </w:r>
+      <w:proofErr w:type="spellStart"/>
+      <w:proofErr w:type="gramEnd"/>
+      <w:r>
+        <w:rPr>
+          <w:lang w:val="en-US"/>
+        </w:rPr>
+        <w:t>Namn</w:t>
+      </w:r>
+      <w:proofErr w:type="spellEnd"/>
+      <w:r>
+        <w:rPr>
+          <w:lang w:val="en-US"/>
+        </w:rPr>
+        <w:t xml:space="preserve">, </w:t>
+      </w:r>
+      <w:proofErr w:type="spellStart"/>
+      <w:r>
+        <w:rPr>
+          <w:lang w:val="en-US"/>
+        </w:rPr>
+        <w:t>IdNr</w:t>
+      </w:r>
+      <w:proofErr w:type="spellEnd"/>
+      <w:r>
+        <w:rPr>
+          <w:lang w:val="en-US"/>
+        </w:rPr>
+        <w:t>)</w:t>
+      </w:r>
+    </w:p>
+    <w:p>
+      <w:proofErr w:type="gramStart"/>
+      <w:r>
+        <w:t>)</w:t>
+      </w:r>
+      <w:proofErr w:type="spellStart"/>
+      <w:r>
+        <w:t>engine</w:t>
+      </w:r>
+      <w:proofErr w:type="spellEnd"/>
+      <w:proofErr w:type="gramEnd"/>
+      <w:r>
+        <w:t>=</w:t>
+      </w:r>
+      <w:proofErr w:type="spellStart"/>
+      <w:r>
+        <w:t>innodb</w:t>
+      </w:r>
+      <w:proofErr w:type="spellEnd"/>
+      <w:r>
+        <w:t>;</w:t>
+      </w:r>
+    </w:p>
+    <w:p>
+      <w:pPr>
+        <w:rPr>
+          <w:sz w:val="20"/>
+          <w:szCs w:val="20"/>
+        </w:rPr>
+      </w:pPr>
+      <w:r>
+        <w:rPr>
+          <w:sz w:val="20"/>
+          <w:szCs w:val="20"/>
+        </w:rPr>
+        <w:t xml:space="preserve">Koden för </w:t>
+      </w:r>
+      <w:proofErr w:type="spellStart"/>
+      <w:r>
+        <w:rPr>
+          <w:sz w:val="20"/>
+          <w:szCs w:val="20"/>
+        </w:rPr>
+        <w:t>MagiskaVerktyg</w:t>
+      </w:r>
+      <w:proofErr w:type="spellEnd"/>
+    </w:p>
+    <w:p/>
+    <w:p>
+      <w:proofErr w:type="spellStart"/>
+      <w:r>
+        <w:t>create</w:t>
+      </w:r>
+      <w:proofErr w:type="spellEnd"/>
+      <w:r>
+        <w:t xml:space="preserve"> table </w:t>
+      </w:r>
+      <w:proofErr w:type="spellStart"/>
+      <w:proofErr w:type="gramStart"/>
+      <w:r>
+        <w:t>IkeMagiskaVerktyg</w:t>
+      </w:r>
+      <w:proofErr w:type="spellEnd"/>
+      <w:r>
+        <w:t>(</w:t>
+      </w:r>
+      <w:proofErr w:type="gramEnd"/>
+    </w:p>
+    <w:p>
+      <w:pPr>
+        <w:rPr>
+          <w:lang w:val="en-US"/>
+        </w:rPr>
+      </w:pPr>
+      <w:r>
+        <w:tab/>
+      </w:r>
+      <w:proofErr w:type="spellStart"/>
+      <w:r>
+        <w:rPr>
+          <w:lang w:val="en-US"/>
+        </w:rPr>
+        <w:t>Namn</w:t>
+      </w:r>
+      <w:proofErr w:type="spellEnd"/>
+      <w:r>
+        <w:rPr>
+          <w:lang w:val="en-US"/>
+        </w:rPr>
+        <w:t xml:space="preserve"> </w:t>
+      </w:r>
+      <w:proofErr w:type="gramStart"/>
+      <w:r>
+        <w:rPr>
+          <w:lang w:val="en-US"/>
+        </w:rPr>
+        <w:t>varchar(</w:t>
+      </w:r>
+      <w:proofErr w:type="gramEnd"/>
+      <w:r>
+        <w:rPr>
+          <w:lang w:val="en-US"/>
+        </w:rPr>
+        <w:t>20) not null,</w:t>
+      </w:r>
+    </w:p>
+    <w:p>
+      <w:pPr>
+        <w:rPr>
+          <w:lang w:val="en-US"/>
+        </w:rPr>
+      </w:pPr>
+      <w:r>
+        <w:rPr>
+          <w:lang w:val="en-US"/>
+        </w:rPr>
+        <w:tab/>
+      </w:r>
+      <w:proofErr w:type="spellStart"/>
+      <w:r>
+        <w:rPr>
+          <w:lang w:val="en-US"/>
+        </w:rPr>
+        <w:t>IdNr</w:t>
+      </w:r>
+      <w:proofErr w:type="spellEnd"/>
+      <w:r>
+        <w:rPr>
+          <w:lang w:val="en-US"/>
+        </w:rPr>
+        <w:t xml:space="preserve"> </w:t>
+      </w:r>
+      <w:proofErr w:type="gramStart"/>
+      <w:r>
+        <w:rPr>
+          <w:lang w:val="en-US"/>
+        </w:rPr>
+        <w:t>char(</w:t>
+      </w:r>
+      <w:proofErr w:type="gramEnd"/>
+      <w:r>
+        <w:rPr>
+          <w:lang w:val="en-US"/>
+        </w:rPr>
+        <w:t>8) not null unique,</w:t>
+      </w:r>
+    </w:p>
+    <w:p>
+      <w:pPr>
+        <w:ind w:firstLine="1304"/>
+        <w:rPr>
+          <w:lang w:val="en-US"/>
+        </w:rPr>
+      </w:pPr>
+      <w:r>
+        <w:rPr>
+          <w:lang w:val="en-US"/>
+        </w:rPr>
+        <w:t>Pris int not null,</w:t>
+      </w:r>
+    </w:p>
+    <w:p>
+      <w:pPr>
+        <w:rPr>
+          <w:lang w:val="en-US"/>
+        </w:rPr>
+      </w:pPr>
+      <w:r>
+        <w:rPr>
+          <w:lang w:val="en-US"/>
+        </w:rPr>
+        <w:tab/>
+        <w:t xml:space="preserve">primary </w:t>
+      </w:r>
+      <w:proofErr w:type="gramStart"/>
+      <w:r>
+        <w:rPr>
+          <w:lang w:val="en-US"/>
+        </w:rPr>
+        <w:t>key(</w:t>
+      </w:r>
+      <w:proofErr w:type="spellStart"/>
+      <w:proofErr w:type="gramEnd"/>
+      <w:r>
+        <w:rPr>
+          <w:lang w:val="en-US"/>
+        </w:rPr>
+        <w:t>Namn</w:t>
+      </w:r>
+      <w:proofErr w:type="spellEnd"/>
+      <w:r>
+        <w:rPr>
+          <w:lang w:val="en-US"/>
+        </w:rPr>
+        <w:t xml:space="preserve">, </w:t>
+      </w:r>
+      <w:proofErr w:type="spellStart"/>
+      <w:r>
+        <w:rPr>
+          <w:lang w:val="en-US"/>
+        </w:rPr>
+        <w:t>IdNr</w:t>
+      </w:r>
+      <w:proofErr w:type="spellEnd"/>
+      <w:r>
+        <w:rPr>
+          <w:lang w:val="en-US"/>
+        </w:rPr>
+        <w:t>)</w:t>
+      </w:r>
+    </w:p>
+    <w:p>
+      <w:proofErr w:type="gramStart"/>
+      <w:r>
+        <w:t>)</w:t>
+      </w:r>
+      <w:proofErr w:type="spellStart"/>
+      <w:r>
+        <w:t>engine</w:t>
+      </w:r>
+      <w:proofErr w:type="spellEnd"/>
+      <w:proofErr w:type="gramEnd"/>
+      <w:r>
+        <w:t>=</w:t>
+      </w:r>
+      <w:proofErr w:type="spellStart"/>
+      <w:r>
+        <w:t>innodb</w:t>
+      </w:r>
+      <w:proofErr w:type="spellEnd"/>
+      <w:r>
+        <w:t>;</w:t>
+      </w:r>
+    </w:p>
+    <w:p>
+      <w:pPr>
+        <w:rPr>
+          <w:sz w:val="20"/>
+          <w:szCs w:val="20"/>
+        </w:rPr>
+      </w:pPr>
+      <w:r>
+        <w:rPr>
+          <w:sz w:val="20"/>
+          <w:szCs w:val="20"/>
+        </w:rPr>
+        <w:t>Koden för</w:t>
+      </w:r>
+      <w:r>
+        <w:rPr>
+          <w:sz w:val="20"/>
+          <w:szCs w:val="20"/>
+        </w:rPr>
+        <w:t xml:space="preserve"> </w:t>
+      </w:r>
+      <w:proofErr w:type="spellStart"/>
+      <w:r>
+        <w:rPr>
+          <w:sz w:val="20"/>
+          <w:szCs w:val="20"/>
+        </w:rPr>
+        <w:t>Ike</w:t>
+      </w:r>
+      <w:r>
+        <w:rPr>
+          <w:sz w:val="20"/>
+          <w:szCs w:val="20"/>
+        </w:rPr>
+        <w:t>MagiskaVerktyg</w:t>
+      </w:r>
+      <w:proofErr w:type="spellEnd"/>
+    </w:p>
+    <w:p>
+      <w:pPr>
+        <w:pStyle w:val="Heading2"/>
+        <w:jc w:val="center"/>
+        <w:rPr>
+          <w:color w:val="auto"/>
+          <w:lang w:val="en-US"/>
+        </w:rPr>
+      </w:pPr>
+      <w:bookmarkStart w:id="8" w:name="_Toc177742149"/>
+      <w:r>
+        <w:rPr>
+          <w:color w:val="auto"/>
+          <w:lang w:val="en-US"/>
+        </w:rPr>
+        <w:t>Horizontal split</w:t>
+      </w:r>
+      <w:bookmarkEnd w:id="8"/>
+    </w:p>
+    <w:p>
+      <w:r>
+        <w:t xml:space="preserve">Den </w:t>
+      </w:r>
+      <w:r>
+        <w:t>horisontella</w:t>
+      </w:r>
+      <w:r>
+        <w:t xml:space="preserve"> spliten som s</w:t>
+      </w:r>
+      <w:r>
+        <w:t xml:space="preserve">kulle göra i databasen </w:t>
+      </w:r>
+      <w:r>
+        <w:t xml:space="preserve">var inte </w:t>
+      </w:r>
+      <w:r>
+        <w:t>jättesvår</w:t>
+      </w:r>
+      <w:r>
+        <w:t xml:space="preserve"> att göra då </w:t>
+      </w:r>
+      <w:r>
+        <w:t>det fans en perfekt kandidat att görat på</w:t>
+      </w:r>
+      <w:r>
+        <w:t xml:space="preserve">, nämligen verktygs beskrivning. </w:t>
+      </w:r>
+      <w:r>
+        <w:t>Anledningen</w:t>
+      </w:r>
+      <w:r>
+        <w:t xml:space="preserve"> </w:t>
+      </w:r>
+      <w:r>
+        <w:t>verktygbeskrivningen</w:t>
+      </w:r>
+      <w:r>
+        <w:t xml:space="preserve"> fungerade</w:t>
+      </w:r>
+      <w:r>
+        <w:t xml:space="preserve"> så väl är då beskrivningar ofta är långa och tar mycket </w:t>
+      </w:r>
+      <w:r>
+        <w:t>resurser</w:t>
+      </w:r>
+      <w:r>
+        <w:t xml:space="preserve"> att spara</w:t>
+      </w:r>
+      <w:r>
+        <w:t xml:space="preserve"> och hämta</w:t>
+      </w:r>
+      <w:r>
+        <w:t xml:space="preserve">. </w:t>
+      </w:r>
+      <w:r>
+        <w:t xml:space="preserve">För att göra spliten så togs </w:t>
+      </w:r>
+      <w:r>
+        <w:t xml:space="preserve">Beskrivning ut ur </w:t>
+      </w:r>
+      <w:proofErr w:type="spellStart"/>
+      <w:r>
+        <w:t>MagiskaVerktyg</w:t>
+      </w:r>
+      <w:proofErr w:type="spellEnd"/>
+      <w:r>
+        <w:t xml:space="preserve"> och </w:t>
+      </w:r>
+      <w:proofErr w:type="spellStart"/>
+      <w:r>
+        <w:t>IkeMagiska</w:t>
+      </w:r>
+      <w:r>
+        <w:t>Verktyg</w:t>
+      </w:r>
+      <w:proofErr w:type="spellEnd"/>
+      <w:r>
+        <w:t xml:space="preserve"> för a skapa e</w:t>
+      </w:r>
+      <w:r>
+        <w:t xml:space="preserve">n ny tabell vid namn </w:t>
+      </w:r>
+      <w:proofErr w:type="spellStart"/>
+      <w:r>
+        <w:t>Verk</w:t>
+      </w:r>
+      <w:r>
+        <w:t>t</w:t>
+      </w:r>
+      <w:r>
+        <w:t>ygBeskrivning</w:t>
+      </w:r>
+      <w:proofErr w:type="spellEnd"/>
+      <w:r>
+        <w:t xml:space="preserve"> </w:t>
+      </w:r>
+      <w:r>
+        <w:t xml:space="preserve">som länkade tillbaka till </w:t>
+      </w:r>
+      <w:proofErr w:type="spellStart"/>
+      <w:r>
+        <w:t>MagiskaVerktyg</w:t>
+      </w:r>
+      <w:proofErr w:type="spellEnd"/>
+      <w:r>
+        <w:t xml:space="preserve"> och </w:t>
+      </w:r>
+      <w:proofErr w:type="spellStart"/>
+      <w:r>
+        <w:t>IkeMagiskaVerktyg</w:t>
+      </w:r>
+      <w:proofErr w:type="spellEnd"/>
+      <w:r>
+        <w:t>.</w:t>
+      </w:r>
+      <w:r>
+        <w:t xml:space="preserve"> </w:t>
+      </w:r>
+    </w:p>
+    <w:p>
+      <w:proofErr w:type="spellStart"/>
+      <w:r>
+        <w:lastRenderedPageBreak/>
+        <w:t>create</w:t>
+      </w:r>
+      <w:proofErr w:type="spellEnd"/>
+      <w:r>
+        <w:t xml:space="preserve"> table </w:t>
+      </w:r>
+      <w:proofErr w:type="spellStart"/>
+      <w:proofErr w:type="gramStart"/>
+      <w:r>
+        <w:t>VerktygBeskrivning</w:t>
+      </w:r>
+      <w:proofErr w:type="spellEnd"/>
+      <w:r>
+        <w:t>(</w:t>
+      </w:r>
+      <w:proofErr w:type="gramEnd"/>
+    </w:p>
+    <w:p>
+      <w:r>
+        <w:tab/>
+        <w:t xml:space="preserve">Namn </w:t>
+      </w:r>
+      <w:proofErr w:type="spellStart"/>
+      <w:proofErr w:type="gramStart"/>
+      <w:r>
+        <w:t>varchar</w:t>
+      </w:r>
+      <w:proofErr w:type="spellEnd"/>
+      <w:r>
+        <w:t>(</w:t>
+      </w:r>
+      <w:proofErr w:type="gramEnd"/>
+      <w:r>
+        <w:t xml:space="preserve">20) not </w:t>
+      </w:r>
+      <w:proofErr w:type="spellStart"/>
+      <w:r>
+        <w:t>null</w:t>
+      </w:r>
+      <w:proofErr w:type="spellEnd"/>
+      <w:r>
+        <w:t>,</w:t>
+      </w:r>
+    </w:p>
+    <w:p>
+      <w:pPr>
+        <w:rPr>
+          <w:lang w:val="en-US"/>
+        </w:rPr>
+      </w:pPr>
+      <w:r>
+        <w:tab/>
+      </w:r>
+      <w:proofErr w:type="spellStart"/>
+      <w:r>
+        <w:rPr>
+          <w:lang w:val="en-US"/>
+        </w:rPr>
+        <w:t>IdNr</w:t>
+      </w:r>
+      <w:proofErr w:type="spellEnd"/>
+      <w:r>
+        <w:rPr>
+          <w:lang w:val="en-US"/>
+        </w:rPr>
+        <w:t xml:space="preserve"> </w:t>
+      </w:r>
+      <w:proofErr w:type="gramStart"/>
+      <w:r>
+        <w:rPr>
+          <w:lang w:val="en-US"/>
+        </w:rPr>
+        <w:t>char(</w:t>
+      </w:r>
+      <w:proofErr w:type="gramEnd"/>
+      <w:r>
+        <w:rPr>
+          <w:lang w:val="en-US"/>
+        </w:rPr>
+        <w:t>8) not null unique,</w:t>
+      </w:r>
+    </w:p>
+    <w:p>
+      <w:pPr>
+        <w:ind w:firstLine="1304"/>
+      </w:pPr>
+      <w:r>
+        <w:t xml:space="preserve">Beskrivning </w:t>
+      </w:r>
+      <w:proofErr w:type="spellStart"/>
+      <w:proofErr w:type="gramStart"/>
+      <w:r>
+        <w:t>varchar</w:t>
+      </w:r>
+      <w:proofErr w:type="spellEnd"/>
+      <w:r>
+        <w:t>(</w:t>
+      </w:r>
+      <w:proofErr w:type="gramEnd"/>
+      <w:r>
+        <w:t xml:space="preserve">60) not </w:t>
+      </w:r>
+      <w:proofErr w:type="spellStart"/>
+      <w:r>
+        <w:t>null</w:t>
+      </w:r>
+      <w:proofErr w:type="spellEnd"/>
+      <w:r>
+        <w:t>,</w:t>
+      </w:r>
+    </w:p>
+    <w:p>
+      <w:pPr>
+        <w:ind w:left="1304"/>
+      </w:pPr>
+      <w:proofErr w:type="spellStart"/>
+      <w:r>
+        <w:t>primary</w:t>
+      </w:r>
+      <w:proofErr w:type="spellEnd"/>
+      <w:r>
+        <w:t xml:space="preserve"> </w:t>
+      </w:r>
+      <w:proofErr w:type="spellStart"/>
+      <w:proofErr w:type="gramStart"/>
+      <w:r>
+        <w:t>key</w:t>
+      </w:r>
+      <w:proofErr w:type="spellEnd"/>
+      <w:r>
+        <w:t>(</w:t>
+      </w:r>
+      <w:proofErr w:type="gramEnd"/>
+      <w:r>
+        <w:t xml:space="preserve">Namn, </w:t>
+      </w:r>
+      <w:proofErr w:type="spellStart"/>
+      <w:r>
+        <w:t>IdNr</w:t>
+      </w:r>
+      <w:proofErr w:type="spellEnd"/>
+      <w:r>
+        <w:t>)</w:t>
+      </w:r>
+    </w:p>
+    <w:p>
+      <w:proofErr w:type="gramStart"/>
+      <w:r>
+        <w:t>)</w:t>
+      </w:r>
+      <w:proofErr w:type="spellStart"/>
+      <w:r>
+        <w:t>engine</w:t>
+      </w:r>
+      <w:proofErr w:type="spellEnd"/>
+      <w:proofErr w:type="gramEnd"/>
+      <w:r>
+        <w:t>=</w:t>
+      </w:r>
+      <w:proofErr w:type="spellStart"/>
+      <w:r>
+        <w:t>innodb</w:t>
+      </w:r>
+      <w:proofErr w:type="spellEnd"/>
+      <w:r>
+        <w:t>;</w:t>
+      </w:r>
+    </w:p>
+    <w:p>
+      <w:pPr>
+        <w:rPr>
+          <w:sz w:val="20"/>
+          <w:szCs w:val="20"/>
+        </w:rPr>
+      </w:pPr>
+      <w:r>
+        <w:rPr>
+          <w:sz w:val="20"/>
+          <w:szCs w:val="20"/>
+        </w:rPr>
+        <w:t xml:space="preserve">Koden för </w:t>
+      </w:r>
+      <w:proofErr w:type="spellStart"/>
+      <w:r>
+        <w:rPr>
+          <w:sz w:val="20"/>
+          <w:szCs w:val="20"/>
+        </w:rPr>
+        <w:t>VerktygBeskrivning</w:t>
+      </w:r>
+      <w:proofErr w:type="spellEnd"/>
+    </w:p>
+    <w:p>
+      <w:pPr>
+        <w:pStyle w:val="Heading1"/>
+        <w:jc w:val="center"/>
+        <w:rPr>
+          <w:color w:val="auto"/>
+        </w:rPr>
+      </w:pPr>
+      <w:bookmarkStart w:id="9" w:name="_Toc177742150"/>
+      <w:r>
+        <w:rPr>
+          <w:color w:val="auto"/>
+        </w:rPr>
+        <w:t>Indexering</w:t>
+      </w:r>
+      <w:bookmarkEnd w:id="9"/>
+    </w:p>
+    <w:p>
+      <w:r>
+        <w:t>De sk</w:t>
+      </w:r>
+      <w:r>
+        <w:t xml:space="preserve">apades två index i programmet </w:t>
+      </w:r>
+      <w:r>
+        <w:t>(utöver de autogenererade)</w:t>
+      </w:r>
+      <w:r>
+        <w:t>.</w:t>
+      </w:r>
+      <w:r>
+        <w:t xml:space="preserve"> Indexen skapades för att göra det enklare att söka på specifika rader i programmet. </w:t>
+      </w:r>
+      <w:r>
+        <w:t xml:space="preserve"> Det två indexen är </w:t>
+      </w:r>
+      <w:r>
+        <w:t>ett index</w:t>
+      </w:r>
+      <w:r>
+        <w:t xml:space="preserve"> på </w:t>
+      </w:r>
+      <w:r>
+        <w:t xml:space="preserve">skostorlek från </w:t>
+      </w:r>
+      <w:r>
+        <w:t>T</w:t>
+      </w:r>
+      <w:r>
+        <w:t>omtenisse och e</w:t>
+      </w:r>
+      <w:r>
+        <w:t>tt</w:t>
+      </w:r>
+      <w:r>
+        <w:t xml:space="preserve"> index på </w:t>
+      </w:r>
+      <w:r>
+        <w:t xml:space="preserve">klädfärg från </w:t>
+      </w:r>
+      <w:r>
+        <w:t>B</w:t>
+      </w:r>
+      <w:r>
+        <w:t>yggare</w:t>
+      </w:r>
+      <w:r>
+        <w:t xml:space="preserve">. </w:t>
+      </w:r>
+    </w:p>
+    <w:p>
+      <w:pPr>
+        <w:rPr>
+          <w:lang w:val="en-US"/>
+        </w:rPr>
+      </w:pPr>
+      <w:r>
+        <w:rPr>
+          <w:lang w:val="en-US"/>
+        </w:rPr>
+        <w:t xml:space="preserve">create index </w:t>
+      </w:r>
+      <w:proofErr w:type="spellStart"/>
+      <w:r>
+        <w:rPr>
+          <w:lang w:val="en-US"/>
+        </w:rPr>
+        <w:t>TomtenisseSkostorlek</w:t>
+      </w:r>
+      <w:proofErr w:type="spellEnd"/>
+      <w:r>
+        <w:rPr>
+          <w:lang w:val="en-US"/>
+        </w:rPr>
+        <w:t xml:space="preserve"> on </w:t>
+      </w:r>
+      <w:proofErr w:type="spellStart"/>
+      <w:proofErr w:type="gramStart"/>
+      <w:r>
+        <w:rPr>
+          <w:lang w:val="en-US"/>
+        </w:rPr>
+        <w:t>Tomtenisse</w:t>
+      </w:r>
+      <w:proofErr w:type="spellEnd"/>
+      <w:r>
+        <w:rPr>
+          <w:lang w:val="en-US"/>
+        </w:rPr>
+        <w:t>(</w:t>
+      </w:r>
+      <w:proofErr w:type="spellStart"/>
+      <w:proofErr w:type="gramEnd"/>
+      <w:r>
+        <w:rPr>
+          <w:lang w:val="en-US"/>
+        </w:rPr>
+        <w:t>Skostorlek</w:t>
+      </w:r>
+      <w:proofErr w:type="spellEnd"/>
+      <w:r>
+        <w:rPr>
+          <w:lang w:val="en-US"/>
+        </w:rPr>
+        <w:t xml:space="preserve"> ASC) using BTREE;</w:t>
+      </w:r>
+    </w:p>
+    <w:p>
+      <w:proofErr w:type="spellStart"/>
+      <w:r>
+        <w:t>create</w:t>
+      </w:r>
+      <w:proofErr w:type="spellEnd"/>
+      <w:r>
+        <w:t xml:space="preserve"> index </w:t>
+      </w:r>
+      <w:proofErr w:type="spellStart"/>
+      <w:r>
+        <w:t>ByggareKlädfärg</w:t>
+      </w:r>
+      <w:proofErr w:type="spellEnd"/>
+      <w:r>
+        <w:t xml:space="preserve"> on </w:t>
+      </w:r>
+      <w:proofErr w:type="gramStart"/>
+      <w:r>
+        <w:t>Byggare(</w:t>
+      </w:r>
+      <w:proofErr w:type="gramEnd"/>
+      <w:r>
+        <w:t xml:space="preserve">Klädfärg ASC) </w:t>
+      </w:r>
+      <w:proofErr w:type="spellStart"/>
+      <w:r>
+        <w:t>using</w:t>
+      </w:r>
+      <w:proofErr w:type="spellEnd"/>
+      <w:r>
+        <w:t xml:space="preserve"> BTREE;</w:t>
+      </w:r>
+    </w:p>
+    <w:p>
+      <w:pPr>
+        <w:tabs>
+          <w:tab w:val="left" w:pos="2565"/>
+        </w:tabs>
+        <w:rPr>
+          <w:sz w:val="20"/>
+          <w:szCs w:val="20"/>
+        </w:rPr>
+      </w:pPr>
+      <w:r>
+        <w:rPr>
+          <w:sz w:val="20"/>
+          <w:szCs w:val="20"/>
+        </w:rPr>
+        <w:t>koden för båda index</w:t>
+      </w:r>
+    </w:p>
+    <w:p>
+      <w:r>
+        <w:t xml:space="preserve">Anledningen det sattes index på dessa två rader är </w:t>
+      </w:r>
+      <w:r>
+        <w:t>då</w:t>
+      </w:r>
+      <w:r>
+        <w:t xml:space="preserve"> båda kan vara saker som man ofta vill söka på</w:t>
+      </w:r>
+      <w:r>
+        <w:t xml:space="preserve"> men inte är nycklar</w:t>
+      </w:r>
+      <w:r>
+        <w:t>. Skostorlek</w:t>
+      </w:r>
+      <w:r>
+        <w:t xml:space="preserve"> har</w:t>
+      </w:r>
+      <w:r>
+        <w:t xml:space="preserve"> med att göra om en </w:t>
+      </w:r>
+      <w:r>
+        <w:t>tomte</w:t>
+      </w:r>
+      <w:r>
+        <w:t xml:space="preserve">nisse är </w:t>
+      </w:r>
+      <w:r>
+        <w:t xml:space="preserve">en chef eller inte (också vilken grad av chef de är) och efter </w:t>
+      </w:r>
+      <w:r>
+        <w:t>som chefnissar</w:t>
+      </w:r>
+      <w:r>
+        <w:t xml:space="preserve"> inte har någon egen tabell så behövs skostorlek för att kunna hitta vilka som är </w:t>
+      </w:r>
+      <w:r>
+        <w:t xml:space="preserve">chefer. Klädfärg för byggare har att göra med vad </w:t>
+      </w:r>
+      <w:r>
+        <w:t xml:space="preserve">byggarnissar specialiserar sig på </w:t>
+      </w:r>
+      <w:r>
+        <w:t xml:space="preserve">att bygga </w:t>
+      </w:r>
+      <w:r>
+        <w:t xml:space="preserve">vilket kan vara något viktigt att söka på för både tomten själv </w:t>
+      </w:r>
+      <w:proofErr w:type="gramStart"/>
+      <w:r>
+        <w:t>men även</w:t>
+      </w:r>
+      <w:proofErr w:type="gramEnd"/>
+      <w:r>
+        <w:t xml:space="preserve"> chefnissar så de vet v</w:t>
+      </w:r>
+      <w:r>
+        <w:t>em som är bra på att bygga vad.</w:t>
+      </w:r>
+      <w:r>
+        <w:t xml:space="preserve"> </w:t>
+      </w:r>
+      <w:r>
+        <w:t xml:space="preserve">Dessa </w:t>
+      </w:r>
+      <w:r>
+        <w:t>tabeller</w:t>
+      </w:r>
+      <w:r>
+        <w:t xml:space="preserve"> har också </w:t>
+      </w:r>
+      <w:r>
+        <w:t xml:space="preserve">att de båda kommer mest sökas på då det endast ändras/läggs till om nya tomtenissar skapar/anlitas så </w:t>
+      </w:r>
+      <w:r>
+        <w:t>t</w:t>
+      </w:r>
+      <w:r>
+        <w:t>omten behöver inte vara räd att index</w:t>
+      </w:r>
+      <w:r>
+        <w:t>en</w:t>
+      </w:r>
+      <w:r>
+        <w:t xml:space="preserve"> kommer slöa </w:t>
+      </w:r>
+      <w:r>
+        <w:t>för mycket.</w:t>
+      </w:r>
+      <w:r>
+        <w:t xml:space="preserve"> </w:t>
+      </w:r>
+    </w:p>
+    <w:p>
+      <w:pPr>
+        <w:pStyle w:val="Heading1"/>
+        <w:jc w:val="center"/>
+        <w:rPr>
+          <w:color w:val="auto"/>
+        </w:rPr>
+      </w:pPr>
+      <w:bookmarkStart w:id="10" w:name="_Toc177742151"/>
+      <w:r>
+        <w:rPr>
+          <w:color w:val="auto"/>
+        </w:rPr>
+        <w:t>Vyer</w:t>
+      </w:r>
+      <w:bookmarkEnd w:id="10"/>
+    </w:p>
+    <w:p/>
     <w:p/>
     <w:sectPr>
       <w:pgSz w:w="11906" w:h="16838"/>
@@ -1835,6 +4477,7 @@
   <w:style w:type="character" w:default="1" w:styleId="DefaultParagraphFont">
     <w:name w:val="Default Paragraph Font"/>
     <w:uiPriority w:val="1"/>
+    <w:semiHidden/>
     <w:unhideWhenUsed/>
   </w:style>
   <w:style w:type="table" w:default="1" w:styleId="TableNormal">

</xml_diff>